<commit_message>
create table for norms in practice
</commit_message>
<xml_diff>
--- a/analysis/Manuscript.docx
+++ b/analysis/Manuscript.docx
@@ -3525,9 +3525,313 @@
         <w:pStyle w:val="FirstParagraph"/>
       </w:pPr>
       <w:r>
-        <w:t xml:space="preserve">Participants were also asked to estimate the proportion of psychology studies estimated globally which apply ten practices. These practices corresponded approximately to the ten norm-counternorm pairs, albeit with one norm excluded on the basis of not referring to behaviour (critically evaluating published studies vs. accepting them), and one practice added out of interest (data sharing on request). For many of these practices, participants estimates were near the midpoint of 50%. This said, participants perceived some practices as being applied relatively infrequently: For example, the mean estimate of the prevalence of HARKing, preprint sharing before publication, and open data sharing were all near 30%. Participants seemed to perceived that the most common practice was providing enough information in written reports to permit replication without asking any questions of the original researchers. It is perhaps fair to say that participants mean estimate that 63.41% of studies have this characteristic represents a rather optimistic projection.</w:t>
-      </w:r>
-    </w:p>
+        <w:t xml:space="preserve">Participants were also asked to estimate the proportion of psychology studies estimated globally which apply ten practices. These practices corresponded approximately to the ten norm-counternorm pairs, albeit with one norm excluded on the basis of not referring to behaviour (critically evaluating published studies vs. accepting them), and one practice added out of interest (data sharing on request). For many of these practices, participants estimates were near the midpoint of 50%. This said, participants perceived some practices as being applied relatively infrequently: For example, the mean estimate of the prevalence of HARKing, preprint sharing before publication, and open data sharing were all near 30%. Participants seemed to perceive that the most common practice was providing enough information in written reports to permit replication without asking any questions of the original researchers. It is perhaps fair to say that participants’ mean estimate that 63.41% of studies have this characteristic represents a rather optimistic projection.</w:t>
+      </w:r>
+    </w:p>
+    <w:p>
+      <w:pPr>
+        <w:pStyle w:val="Textkrper"/>
+      </w:pPr>
+      <w:r>
+        <w:t xml:space="preserve">??</w:t>
+      </w:r>
+    </w:p>
+    <w:p>
+      <w:pPr>
+        <w:pStyle w:val="TableCaption"/>
+      </w:pPr>
+      <w:r>
+        <w:t xml:space="preserve">(#tab:norms in practice)Means, standard deviations, and 95% confidence intervals for the prevalence ratings for each research practice</w:t>
+      </w:r>
+    </w:p>
+    <w:tbl>
+      <w:tblPr>
+        <w:tblStyle w:val="Table"/>
+        <w:tblW w:type="pct" w:w="0.0"/>
+        <w:tblLook w:firstRow="1" w:lastRow="0" w:firstColumn="0" w:lastColumn="0" w:noHBand="0" w:noVBand="0"/>
+        <w:tblCaption w:val="(#tab:norms in practice)Means, standard deviations, and 95% confidence intervals for the prevalence ratings for each research practice"/>
+      </w:tblPr>
+      <w:tblGrid/>
+      <w:tr>
+        <w:trPr>
+          <w:cnfStyle w:firstRow="1"/>
+        </w:trPr>
+        <w:tc>
+          <w:tcPr>
+            <w:tcBorders>
+              <w:bottom w:val="single"/>
+            </w:tcBorders>
+            <w:vAlign w:val="bottom"/>
+          </w:tcPr>
+          <w:p>
+            <w:pPr>
+              <w:pStyle w:val="Compact"/>
+              <w:jc w:val="left"/>
+            </w:pPr>
+            <w:r>
+              <w:t xml:space="preserve">Practice</w:t>
+            </w:r>
+          </w:p>
+        </w:tc>
+        <w:tc>
+          <w:tcPr>
+            <w:tcBorders>
+              <w:bottom w:val="single"/>
+            </w:tcBorders>
+            <w:vAlign w:val="bottom"/>
+          </w:tcPr>
+          <w:p>
+            <w:pPr>
+              <w:pStyle w:val="Compact"/>
+              <w:jc w:val="center"/>
+            </w:pPr>
+            <w:r>
+              <w:t xml:space="preserve">Prevalence Ratings</w:t>
+            </w:r>
+          </w:p>
+        </w:tc>
+      </w:tr>
+      <w:tr>
+        <w:tc>
+          <w:p>
+            <w:pPr>
+              <w:pStyle w:val="Compact"/>
+              <w:jc w:val="left"/>
+            </w:pPr>
+            <w:r>
+              <w:t xml:space="preserve">available_data</w:t>
+            </w:r>
+          </w:p>
+        </w:tc>
+        <w:tc>
+          <w:p>
+            <w:pPr>
+              <w:pStyle w:val="Compact"/>
+              <w:jc w:val="center"/>
+            </w:pPr>
+            <w:r>
+              <w:t xml:space="preserve">50.27 (26.51) [46.74, 53.80]</w:t>
+            </w:r>
+          </w:p>
+        </w:tc>
+      </w:tr>
+      <w:tr>
+        <w:tc>
+          <w:p>
+            <w:pPr>
+              <w:pStyle w:val="Compact"/>
+              <w:jc w:val="left"/>
+            </w:pPr>
+            <w:r>
+              <w:t xml:space="preserve">detailed_methodology</w:t>
+            </w:r>
+          </w:p>
+        </w:tc>
+        <w:tc>
+          <w:p>
+            <w:pPr>
+              <w:pStyle w:val="Compact"/>
+              <w:jc w:val="center"/>
+            </w:pPr>
+            <w:r>
+              <w:t xml:space="preserve">63.41 (25.19) [60.07, 66.75]</w:t>
+            </w:r>
+          </w:p>
+        </w:tc>
+      </w:tr>
+      <w:tr>
+        <w:tc>
+          <w:p>
+            <w:pPr>
+              <w:pStyle w:val="Compact"/>
+              <w:jc w:val="left"/>
+            </w:pPr>
+            <w:r>
+              <w:t xml:space="preserve">harking</w:t>
+            </w:r>
+          </w:p>
+        </w:tc>
+        <w:tc>
+          <w:p>
+            <w:pPr>
+              <w:pStyle w:val="Compact"/>
+              <w:jc w:val="center"/>
+            </w:pPr>
+            <w:r>
+              <w:t xml:space="preserve">33.58 (26.54) [30.06, 37.09]</w:t>
+            </w:r>
+          </w:p>
+        </w:tc>
+      </w:tr>
+      <w:tr>
+        <w:tc>
+          <w:p>
+            <w:pPr>
+              <w:pStyle w:val="Compact"/>
+              <w:jc w:val="left"/>
+            </w:pPr>
+            <w:r>
+              <w:t xml:space="preserve">incomplete_results</w:t>
+            </w:r>
+          </w:p>
+        </w:tc>
+        <w:tc>
+          <w:p>
+            <w:pPr>
+              <w:pStyle w:val="Compact"/>
+              <w:jc w:val="center"/>
+            </w:pPr>
+            <w:r>
+              <w:t xml:space="preserve">44.61 (28.09) [40.89, 48.33]</w:t>
+            </w:r>
+          </w:p>
+        </w:tc>
+      </w:tr>
+      <w:tr>
+        <w:tc>
+          <w:p>
+            <w:pPr>
+              <w:pStyle w:val="Compact"/>
+              <w:jc w:val="left"/>
+            </w:pPr>
+            <w:r>
+              <w:t xml:space="preserve">open_access</w:t>
+            </w:r>
+          </w:p>
+        </w:tc>
+        <w:tc>
+          <w:p>
+            <w:pPr>
+              <w:pStyle w:val="Compact"/>
+              <w:jc w:val="center"/>
+            </w:pPr>
+            <w:r>
+              <w:t xml:space="preserve">49.80 (23.89) [46.63, 52.97]</w:t>
+            </w:r>
+          </w:p>
+        </w:tc>
+      </w:tr>
+      <w:tr>
+        <w:tc>
+          <w:p>
+            <w:pPr>
+              <w:pStyle w:val="Compact"/>
+              <w:jc w:val="left"/>
+            </w:pPr>
+            <w:r>
+              <w:t xml:space="preserve">open_data</w:t>
+            </w:r>
+          </w:p>
+        </w:tc>
+        <w:tc>
+          <w:p>
+            <w:pPr>
+              <w:pStyle w:val="Compact"/>
+              <w:jc w:val="center"/>
+            </w:pPr>
+            <w:r>
+              <w:t xml:space="preserve">30.49 (26.20) [26.99, 33.99]</w:t>
+            </w:r>
+          </w:p>
+        </w:tc>
+      </w:tr>
+      <w:tr>
+        <w:tc>
+          <w:p>
+            <w:pPr>
+              <w:pStyle w:val="Compact"/>
+              <w:jc w:val="left"/>
+            </w:pPr>
+            <w:r>
+              <w:t xml:space="preserve">open_materials</w:t>
+            </w:r>
+          </w:p>
+        </w:tc>
+        <w:tc>
+          <w:p>
+            <w:pPr>
+              <w:pStyle w:val="Compact"/>
+              <w:jc w:val="center"/>
+            </w:pPr>
+            <w:r>
+              <w:t xml:space="preserve">49.36 (25.47) [45.97, 52.75]</w:t>
+            </w:r>
+          </w:p>
+        </w:tc>
+      </w:tr>
+      <w:tr>
+        <w:tc>
+          <w:p>
+            <w:pPr>
+              <w:pStyle w:val="Compact"/>
+              <w:jc w:val="left"/>
+            </w:pPr>
+            <w:r>
+              <w:t xml:space="preserve">preprint_pre</w:t>
+            </w:r>
+          </w:p>
+        </w:tc>
+        <w:tc>
+          <w:p>
+            <w:pPr>
+              <w:pStyle w:val="Compact"/>
+              <w:jc w:val="center"/>
+            </w:pPr>
+            <w:r>
+              <w:t xml:space="preserve">30.94 (22.75) [27.90, 33.98]</w:t>
+            </w:r>
+          </w:p>
+        </w:tc>
+      </w:tr>
+      <w:tr>
+        <w:tc>
+          <w:p>
+            <w:pPr>
+              <w:pStyle w:val="Compact"/>
+              <w:jc w:val="left"/>
+            </w:pPr>
+            <w:r>
+              <w:t xml:space="preserve">preregistration</w:t>
+            </w:r>
+          </w:p>
+        </w:tc>
+        <w:tc>
+          <w:p>
+            <w:pPr>
+              <w:pStyle w:val="Compact"/>
+              <w:jc w:val="center"/>
+            </w:pPr>
+            <w:r>
+              <w:t xml:space="preserve">49.96 (25.19) [46.62, 53.29]</w:t>
+            </w:r>
+          </w:p>
+        </w:tc>
+      </w:tr>
+      <w:tr>
+        <w:tc>
+          <w:p>
+            <w:pPr>
+              <w:pStyle w:val="Compact"/>
+              <w:jc w:val="left"/>
+            </w:pPr>
+            <w:r>
+              <w:t xml:space="preserve">registered_report</w:t>
+            </w:r>
+          </w:p>
+        </w:tc>
+        <w:tc>
+          <w:p>
+            <w:pPr>
+              <w:pStyle w:val="Compact"/>
+              <w:jc w:val="center"/>
+            </w:pPr>
+            <w:r>
+              <w:t xml:space="preserve">52.02 (28.57) [48.26, 55.79]</w:t>
+            </w:r>
+          </w:p>
+        </w:tc>
+      </w:tr>
+    </w:tbl>
     <w:bookmarkEnd w:id="32"/>
     <w:bookmarkStart w:id="33" w:name="the-replication-crisis"/>
     <w:p>

</xml_diff>